<commit_message>
documentation -> models section is completed
</commit_message>
<xml_diff>
--- a/Row Match Documentation.docx
+++ b/Row Match Documentation.docx
@@ -1841,6 +1841,7 @@
           <w:sz w:val="26"/>
           <w:szCs w:val="26"/>
         </w:rPr>
+        <w:lastRenderedPageBreak/>
         <w:t>Team Related Endpoints</w:t>
       </w:r>
       <w:r>
@@ -6166,19 +6167,7 @@
                 <w:szCs w:val="16"/>
                 <w14:ligatures w14:val="none"/>
               </w:rPr>
-              <w:t xml:space="preserve">Unsuccessful - </w:t>
-            </w:r>
-            <w:r>
-              <w:rPr>
-                <w:rFonts w:ascii="Times New Roman" w:eastAsia="Times New Roman" w:hAnsi="Times New Roman" w:cs="Times New Roman"/>
-                <w:color w:val="000000"/>
-                <w:spacing w:val="-6"/>
-                <w:kern w:val="0"/>
-                <w:sz w:val="16"/>
-                <w:szCs w:val="16"/>
-                <w14:ligatures w14:val="none"/>
-              </w:rPr>
-              <w:t>Team</w:t>
+              <w:t>Unsuccessful - Team</w:t>
             </w:r>
             <w:r>
               <w:rPr>
@@ -7527,6 +7516,7 @@
                 <w:szCs w:val="16"/>
                 <w14:ligatures w14:val="none"/>
               </w:rPr>
+              <w:lastRenderedPageBreak/>
               <w:t>GET</w:t>
             </w:r>
           </w:p>
@@ -8823,8 +8813,36 @@
         <w:rPr>
           <w:rFonts w:ascii="Times New Roman" w:eastAsia="Times New Roman" w:hAnsi="Times New Roman" w:cs="Times New Roman"/>
           <w:color w:val="000000" w:themeColor="text1"/>
+          <w:sz w:val="26"/>
+          <w:szCs w:val="26"/>
         </w:rPr>
       </w:pPr>
+      <w:r>
+        <w:rPr>
+          <w:rFonts w:ascii="Times New Roman" w:eastAsia="Times New Roman" w:hAnsi="Times New Roman" w:cs="Times New Roman"/>
+          <w:color w:val="FF0000"/>
+          <w:sz w:val="26"/>
+          <w:szCs w:val="26"/>
+        </w:rPr>
+        <w:t xml:space="preserve">One can test these endpoints by running the application and heading over to </w:t>
+      </w:r>
+      <w:hyperlink r:id="rId6" w:anchor="/" w:history="1">
+        <w:r>
+          <w:rPr>
+            <w:rStyle w:val="Hyperlink"/>
+          </w:rPr>
+          <w:t>Swagger UI</w:t>
+        </w:r>
+      </w:hyperlink>
+      <w:r>
+        <w:rPr>
+          <w:rFonts w:ascii="Times New Roman" w:eastAsia="Times New Roman" w:hAnsi="Times New Roman" w:cs="Times New Roman"/>
+          <w:color w:val="FF0000"/>
+          <w:sz w:val="26"/>
+          <w:szCs w:val="26"/>
+        </w:rPr>
+        <w:t>.</w:t>
+      </w:r>
     </w:p>
     <w:p>
       <w:pPr>
@@ -8843,21 +8861,7 @@
           <w:rFonts w:ascii="Times New Roman" w:eastAsia="Times New Roman" w:hAnsi="Times New Roman" w:cs="Times New Roman"/>
           <w:color w:val="000000" w:themeColor="text1"/>
         </w:rPr>
-        <w:t xml:space="preserve">Implementation Details </w:t>
-      </w:r>
-      <w:r>
-        <w:rPr>
-          <w:rFonts w:ascii="Times New Roman" w:eastAsia="Times New Roman" w:hAnsi="Times New Roman" w:cs="Times New Roman"/>
-          <w:color w:val="000000" w:themeColor="text1"/>
-        </w:rPr>
-        <w:t>and</w:t>
-      </w:r>
-      <w:r>
-        <w:rPr>
-          <w:rFonts w:ascii="Times New Roman" w:eastAsia="Times New Roman" w:hAnsi="Times New Roman" w:cs="Times New Roman"/>
-          <w:color w:val="000000" w:themeColor="text1"/>
-        </w:rPr>
-        <w:t xml:space="preserve"> Design Choices</w:t>
+        <w:t>Implementation Details and Design Choices</w:t>
       </w:r>
     </w:p>
     <w:p>
@@ -9448,7 +9452,14 @@
         <w:rPr>
           <w:rFonts w:ascii="Times New Roman" w:hAnsi="Times New Roman" w:cs="Times New Roman"/>
         </w:rPr>
-        <w:t xml:space="preserve"> with the same configurations and without the risk of inconsistency whereas if the configurations were hardcoded </w:t>
+        <w:t xml:space="preserve"> with </w:t>
+      </w:r>
+      <w:r>
+        <w:rPr>
+          <w:rFonts w:ascii="Times New Roman" w:hAnsi="Times New Roman" w:cs="Times New Roman"/>
+        </w:rPr>
+        <w:lastRenderedPageBreak/>
+        <w:t xml:space="preserve">the same configurations and without the risk of inconsistency whereas if the configurations were hardcoded </w:t>
       </w:r>
       <w:r>
         <w:rPr>
@@ -9614,6 +9625,420 @@
         </w:rPr>
         <w:t xml:space="preserve"> </w:t>
       </w:r>
+      <w:r>
+        <w:rPr>
+          <w:rFonts w:ascii="Times New Roman" w:hAnsi="Times New Roman" w:cs="Times New Roman"/>
+        </w:rPr>
+        <w:t>Models</w:t>
+      </w:r>
+      <w:r>
+        <w:rPr>
+          <w:rFonts w:ascii="Times New Roman" w:hAnsi="Times New Roman" w:cs="Times New Roman"/>
+        </w:rPr>
+        <w:br/>
+      </w:r>
+    </w:p>
+    <w:p>
+      <w:pPr>
+        <w:pStyle w:val="ListParagraph"/>
+        <w:numPr>
+          <w:ilvl w:val="2"/>
+          <w:numId w:val="6"/>
+        </w:numPr>
+        <w:rPr>
+          <w:rFonts w:ascii="Times New Roman" w:hAnsi="Times New Roman" w:cs="Times New Roman"/>
+        </w:rPr>
+      </w:pPr>
+      <w:r>
+        <w:rPr>
+          <w:rFonts w:ascii="Times New Roman" w:hAnsi="Times New Roman" w:cs="Times New Roman"/>
+        </w:rPr>
+        <w:t>Configuration</w:t>
+      </w:r>
+      <w:r>
+        <w:rPr>
+          <w:rFonts w:ascii="Times New Roman" w:hAnsi="Times New Roman" w:cs="Times New Roman"/>
+        </w:rPr>
+        <w:br/>
+      </w:r>
+      <w:r>
+        <w:rPr>
+          <w:rFonts w:ascii="Times New Roman" w:hAnsi="Times New Roman" w:cs="Times New Roman"/>
+        </w:rPr>
+        <w:br/>
+      </w:r>
+      <w:r>
+        <w:rPr>
+          <w:rFonts w:ascii="Times New Roman" w:hAnsi="Times New Roman" w:cs="Times New Roman"/>
+        </w:rPr>
+        <w:t xml:space="preserve">The configuration model represents the configurations table in </w:t>
+      </w:r>
+      <w:r>
+        <w:rPr>
+          <w:rFonts w:ascii="Times New Roman" w:hAnsi="Times New Roman" w:cs="Times New Roman"/>
+        </w:rPr>
+        <w:t>MySQL,</w:t>
+      </w:r>
+      <w:r>
+        <w:rPr>
+          <w:rFonts w:ascii="Times New Roman" w:hAnsi="Times New Roman" w:cs="Times New Roman"/>
+        </w:rPr>
+        <w:t xml:space="preserve"> and </w:t>
+      </w:r>
+      <w:r>
+        <w:rPr>
+          <w:rFonts w:ascii="Times New Roman" w:hAnsi="Times New Roman" w:cs="Times New Roman"/>
+        </w:rPr>
+        <w:t xml:space="preserve">it is implemented to store the configurations of the game. It includes </w:t>
+      </w:r>
+      <w:r>
+        <w:rPr>
+          <w:rFonts w:ascii="Times New Roman" w:hAnsi="Times New Roman" w:cs="Times New Roman"/>
+        </w:rPr>
+        <w:t xml:space="preserve">“Starting Coin Balance”, “Coin Gained Per Level Win”, “Max Capacity </w:t>
+      </w:r>
+      <w:r>
+        <w:rPr>
+          <w:rFonts w:ascii="Times New Roman" w:hAnsi="Times New Roman" w:cs="Times New Roman"/>
+        </w:rPr>
+        <w:t>of</w:t>
+      </w:r>
+      <w:r>
+        <w:rPr>
+          <w:rFonts w:ascii="Times New Roman" w:hAnsi="Times New Roman" w:cs="Times New Roman"/>
+        </w:rPr>
+        <w:t xml:space="preserve"> </w:t>
+      </w:r>
+      <w:r>
+        <w:rPr>
+          <w:rFonts w:ascii="Times New Roman" w:hAnsi="Times New Roman" w:cs="Times New Roman"/>
+        </w:rPr>
+        <w:t>a</w:t>
+      </w:r>
+      <w:r>
+        <w:rPr>
+          <w:rFonts w:ascii="Times New Roman" w:hAnsi="Times New Roman" w:cs="Times New Roman"/>
+        </w:rPr>
+        <w:t xml:space="preserve"> Team”, </w:t>
+      </w:r>
+      <w:r>
+        <w:rPr>
+          <w:rFonts w:ascii="Times New Roman" w:hAnsi="Times New Roman" w:cs="Times New Roman"/>
+        </w:rPr>
+        <w:t xml:space="preserve">“Team Creation Cost” and “Number of Teams </w:t>
+      </w:r>
+      <w:r>
+        <w:rPr>
+          <w:rFonts w:ascii="Times New Roman" w:hAnsi="Times New Roman" w:cs="Times New Roman"/>
+        </w:rPr>
+        <w:t>with</w:t>
+      </w:r>
+      <w:r>
+        <w:rPr>
+          <w:rFonts w:ascii="Times New Roman" w:hAnsi="Times New Roman" w:cs="Times New Roman"/>
+        </w:rPr>
+        <w:t xml:space="preserve"> Empty Spot to Get</w:t>
+      </w:r>
+      <w:r>
+        <w:rPr>
+          <w:rFonts w:ascii="Times New Roman" w:hAnsi="Times New Roman" w:cs="Times New Roman"/>
+        </w:rPr>
+        <w:t xml:space="preserve">”. The id field </w:t>
+      </w:r>
+      <w:r>
+        <w:rPr>
+          <w:rFonts w:ascii="Times New Roman" w:hAnsi="Times New Roman" w:cs="Times New Roman"/>
+        </w:rPr>
+        <w:t xml:space="preserve">is hardcoded since there will be only one configuration object. All fields have </w:t>
+      </w:r>
+      <w:r>
+        <w:rPr>
+          <w:rFonts w:ascii="Times New Roman" w:hAnsi="Times New Roman" w:cs="Times New Roman"/>
+        </w:rPr>
+        <w:t>not-null constraint as they are all essential.</w:t>
+      </w:r>
+      <w:r>
+        <w:rPr>
+          <w:rFonts w:ascii="Times New Roman" w:hAnsi="Times New Roman" w:cs="Times New Roman"/>
+        </w:rPr>
+        <w:br/>
+      </w:r>
+    </w:p>
+    <w:p>
+      <w:pPr>
+        <w:pStyle w:val="ListParagraph"/>
+        <w:numPr>
+          <w:ilvl w:val="2"/>
+          <w:numId w:val="6"/>
+        </w:numPr>
+        <w:rPr>
+          <w:rFonts w:ascii="Times New Roman" w:hAnsi="Times New Roman" w:cs="Times New Roman"/>
+        </w:rPr>
+      </w:pPr>
+      <w:r>
+        <w:rPr>
+          <w:rFonts w:ascii="Times New Roman" w:hAnsi="Times New Roman" w:cs="Times New Roman"/>
+        </w:rPr>
+        <w:t>Team</w:t>
+      </w:r>
+      <w:r>
+        <w:rPr>
+          <w:rFonts w:ascii="Times New Roman" w:hAnsi="Times New Roman" w:cs="Times New Roman"/>
+        </w:rPr>
+        <w:br/>
+      </w:r>
+      <w:r>
+        <w:rPr>
+          <w:rFonts w:ascii="Times New Roman" w:hAnsi="Times New Roman" w:cs="Times New Roman"/>
+        </w:rPr>
+        <w:br/>
+      </w:r>
+      <w:r>
+        <w:rPr>
+          <w:rFonts w:ascii="Times New Roman" w:hAnsi="Times New Roman" w:cs="Times New Roman"/>
+        </w:rPr>
+        <w:t xml:space="preserve">The team model represents the teams table in MySQL, and it is implemented to </w:t>
+      </w:r>
+      <w:r>
+        <w:rPr>
+          <w:rFonts w:ascii="Times New Roman" w:hAnsi="Times New Roman" w:cs="Times New Roman"/>
+        </w:rPr>
+        <w:t xml:space="preserve">represent the attributes of a team in Row Match. </w:t>
+      </w:r>
+      <w:r>
+        <w:rPr>
+          <w:rFonts w:ascii="Times New Roman" w:hAnsi="Times New Roman" w:cs="Times New Roman"/>
+        </w:rPr>
+        <w:t xml:space="preserve">The </w:t>
+      </w:r>
+      <w:r>
+        <w:rPr>
+          <w:rFonts w:ascii="Times New Roman" w:hAnsi="Times New Roman" w:cs="Times New Roman"/>
+        </w:rPr>
+        <w:t>attributes are as such: Id</w:t>
+      </w:r>
+      <w:r>
+        <w:rPr>
+          <w:rFonts w:ascii="Times New Roman" w:hAnsi="Times New Roman" w:cs="Times New Roman"/>
+        </w:rPr>
+        <w:t xml:space="preserve">, Team Name, Member Count and Creator Id. </w:t>
+      </w:r>
+      <w:r>
+        <w:rPr>
+          <w:rFonts w:ascii="Times New Roman" w:hAnsi="Times New Roman" w:cs="Times New Roman"/>
+        </w:rPr>
+        <w:t xml:space="preserve">The member count is included in the team entity since it is predicted to </w:t>
+      </w:r>
+      <w:r>
+        <w:rPr>
+          <w:rFonts w:ascii="Times New Roman" w:hAnsi="Times New Roman" w:cs="Times New Roman"/>
+        </w:rPr>
+        <w:t xml:space="preserve">be needed frequently due to the </w:t>
+      </w:r>
+      <w:r>
+        <w:rPr>
+          <w:rFonts w:ascii="Times New Roman" w:hAnsi="Times New Roman" w:cs="Times New Roman"/>
+        </w:rPr>
+        <w:t>Get Teams endpoint which fetches all the teams with an empty spot as the first step</w:t>
+      </w:r>
+      <w:r>
+        <w:rPr>
+          <w:rFonts w:ascii="Times New Roman" w:hAnsi="Times New Roman" w:cs="Times New Roman"/>
+        </w:rPr>
+        <w:t xml:space="preserve"> </w:t>
+      </w:r>
+      <w:r>
+        <w:rPr>
+          <w:rFonts w:ascii="Times New Roman" w:hAnsi="Times New Roman" w:cs="Times New Roman"/>
+        </w:rPr>
+        <w:t xml:space="preserve">and in a </w:t>
+      </w:r>
+      <w:r>
+        <w:rPr>
+          <w:rFonts w:ascii="Times New Roman" w:hAnsi="Times New Roman" w:cs="Times New Roman"/>
+        </w:rPr>
+        <w:t>game,</w:t>
+      </w:r>
+      <w:r>
+        <w:rPr>
+          <w:rFonts w:ascii="Times New Roman" w:hAnsi="Times New Roman" w:cs="Times New Roman"/>
+        </w:rPr>
+        <w:t xml:space="preserve"> there can be millions of teams</w:t>
+      </w:r>
+      <w:r>
+        <w:rPr>
+          <w:rFonts w:ascii="Times New Roman" w:hAnsi="Times New Roman" w:cs="Times New Roman"/>
+        </w:rPr>
+        <w:t xml:space="preserve">. If this </w:t>
+      </w:r>
+      <w:r>
+        <w:rPr>
+          <w:rFonts w:ascii="Times New Roman" w:hAnsi="Times New Roman" w:cs="Times New Roman"/>
+        </w:rPr>
+        <w:t>attribute was not required this frequently</w:t>
+      </w:r>
+      <w:r>
+        <w:rPr>
+          <w:rFonts w:ascii="Times New Roman" w:hAnsi="Times New Roman" w:cs="Times New Roman"/>
+        </w:rPr>
+        <w:t xml:space="preserve">, </w:t>
+      </w:r>
+      <w:r>
+        <w:rPr>
+          <w:rFonts w:ascii="Times New Roman" w:hAnsi="Times New Roman" w:cs="Times New Roman"/>
+        </w:rPr>
+        <w:t>the same functionality could be achieved by using sum</w:t>
+      </w:r>
+      <w:r>
+        <w:rPr>
+          <w:rFonts w:ascii="Times New Roman" w:hAnsi="Times New Roman" w:cs="Times New Roman"/>
+        </w:rPr>
+        <w:t xml:space="preserve"> function of MySQL. The id field is </w:t>
+      </w:r>
+      <w:r>
+        <w:rPr>
+          <w:rFonts w:ascii="Times New Roman" w:hAnsi="Times New Roman" w:cs="Times New Roman"/>
+        </w:rPr>
+        <w:t>automatically handled by the database and incremented one by one.</w:t>
+      </w:r>
+      <w:r>
+        <w:rPr>
+          <w:rFonts w:ascii="Times New Roman" w:hAnsi="Times New Roman" w:cs="Times New Roman"/>
+        </w:rPr>
+        <w:br/>
+      </w:r>
+    </w:p>
+    <w:p>
+      <w:pPr>
+        <w:pStyle w:val="ListParagraph"/>
+        <w:numPr>
+          <w:ilvl w:val="2"/>
+          <w:numId w:val="6"/>
+        </w:numPr>
+        <w:rPr>
+          <w:rFonts w:ascii="Times New Roman" w:hAnsi="Times New Roman" w:cs="Times New Roman"/>
+        </w:rPr>
+      </w:pPr>
+      <w:r>
+        <w:rPr>
+          <w:rFonts w:ascii="Times New Roman" w:hAnsi="Times New Roman" w:cs="Times New Roman"/>
+        </w:rPr>
+        <w:t>User</w:t>
+      </w:r>
+      <w:r>
+        <w:rPr>
+          <w:rFonts w:ascii="Times New Roman" w:hAnsi="Times New Roman" w:cs="Times New Roman"/>
+        </w:rPr>
+        <w:t xml:space="preserve"> (User Progress)</w:t>
+      </w:r>
+      <w:r>
+        <w:rPr>
+          <w:rFonts w:ascii="Times New Roman" w:hAnsi="Times New Roman" w:cs="Times New Roman"/>
+        </w:rPr>
+        <w:br/>
+      </w:r>
+      <w:r>
+        <w:rPr>
+          <w:rFonts w:ascii="Times New Roman" w:hAnsi="Times New Roman" w:cs="Times New Roman"/>
+        </w:rPr>
+        <w:br/>
+      </w:r>
+      <w:r>
+        <w:rPr>
+          <w:rFonts w:ascii="Times New Roman" w:hAnsi="Times New Roman" w:cs="Times New Roman"/>
+        </w:rPr>
+        <w:t>The team model represents the teams table in MySQL, and it is implemented to represent the attributes of a team in Row Match. The attributes are as such</w:t>
+      </w:r>
+      <w:r>
+        <w:rPr>
+          <w:rFonts w:ascii="Times New Roman" w:hAnsi="Times New Roman" w:cs="Times New Roman"/>
+        </w:rPr>
+        <w:t xml:space="preserve">: </w:t>
+      </w:r>
+      <w:r>
+        <w:rPr>
+          <w:rFonts w:ascii="Times New Roman" w:hAnsi="Times New Roman" w:cs="Times New Roman"/>
+        </w:rPr>
+        <w:t>Id, Level</w:t>
+      </w:r>
+      <w:r>
+        <w:rPr>
+          <w:rFonts w:ascii="Times New Roman" w:hAnsi="Times New Roman" w:cs="Times New Roman"/>
+        </w:rPr>
+        <w:t xml:space="preserve">, Coin Balance and Team Id. </w:t>
+      </w:r>
+      <w:r>
+        <w:rPr>
+          <w:rFonts w:ascii="Times New Roman" w:hAnsi="Times New Roman" w:cs="Times New Roman"/>
+        </w:rPr>
+        <w:t xml:space="preserve">The requirements did not have the team id or any </w:t>
+      </w:r>
+      <w:r>
+        <w:rPr>
+          <w:rFonts w:ascii="Times New Roman" w:hAnsi="Times New Roman" w:cs="Times New Roman"/>
+        </w:rPr>
+        <w:t xml:space="preserve">real relationship between user and team however it is added to </w:t>
+      </w:r>
+      <w:r>
+        <w:rPr>
+          <w:rFonts w:ascii="Times New Roman" w:hAnsi="Times New Roman" w:cs="Times New Roman"/>
+        </w:rPr>
+        <w:t xml:space="preserve">bring more functionality and logic. The team id is </w:t>
+      </w:r>
+      <w:r>
+        <w:rPr>
+          <w:rFonts w:ascii="Times New Roman" w:hAnsi="Times New Roman" w:cs="Times New Roman"/>
+        </w:rPr>
+        <w:t xml:space="preserve">kept in the User entity instead of a separate table for user-table relationship since </w:t>
+      </w:r>
+      <w:r>
+        <w:rPr>
+          <w:rFonts w:ascii="Times New Roman" w:hAnsi="Times New Roman" w:cs="Times New Roman"/>
+        </w:rPr>
+        <w:t xml:space="preserve">traditionally every user can only have one team at a time. However, such </w:t>
+      </w:r>
+      <w:r>
+        <w:rPr>
+          <w:rFonts w:ascii="Times New Roman" w:hAnsi="Times New Roman" w:cs="Times New Roman"/>
+        </w:rPr>
+        <w:t>model</w:t>
+      </w:r>
+      <w:r>
+        <w:rPr>
+          <w:rFonts w:ascii="Times New Roman" w:hAnsi="Times New Roman" w:cs="Times New Roman"/>
+        </w:rPr>
+        <w:t xml:space="preserve"> still could be implemented </w:t>
+      </w:r>
+      <w:r>
+        <w:rPr>
+          <w:rFonts w:ascii="Times New Roman" w:hAnsi="Times New Roman" w:cs="Times New Roman"/>
+        </w:rPr>
+        <w:t>in order to add</w:t>
+      </w:r>
+      <w:r>
+        <w:rPr>
+          <w:rFonts w:ascii="Times New Roman" w:hAnsi="Times New Roman" w:cs="Times New Roman"/>
+        </w:rPr>
+        <w:t xml:space="preserve"> additional information or metadata to the relationship itself, such as the date the user joined the team, their role in the team, or any other relevant information.</w:t>
+      </w:r>
+      <w:r>
+        <w:rPr>
+          <w:rFonts w:ascii="Times New Roman" w:hAnsi="Times New Roman" w:cs="Times New Roman"/>
+        </w:rPr>
+        <w:br/>
+      </w:r>
+    </w:p>
+    <w:p>
+      <w:pPr>
+        <w:pStyle w:val="ListParagraph"/>
+        <w:numPr>
+          <w:ilvl w:val="1"/>
+          <w:numId w:val="6"/>
+        </w:numPr>
+        <w:rPr>
+          <w:rFonts w:ascii="Times New Roman" w:hAnsi="Times New Roman" w:cs="Times New Roman"/>
+        </w:rPr>
+      </w:pPr>
     </w:p>
     <w:p>
       <w:pPr>
@@ -10926,6 +11351,7 @@
   <w:style w:type="paragraph" w:default="1" w:styleId="Normal">
     <w:name w:val="Normal"/>
     <w:qFormat/>
+    <w:rsid w:val="006A164F"/>
     <w:rPr>
       <w:lang w:val="en-US"/>
     </w:rPr>
@@ -11336,6 +11762,18 @@
       <w:contextualSpacing/>
     </w:pPr>
   </w:style>
+  <w:style w:type="character" w:styleId="Hyperlink">
+    <w:name w:val="Hyperlink"/>
+    <w:basedOn w:val="DefaultParagraphFont"/>
+    <w:uiPriority w:val="99"/>
+    <w:semiHidden/>
+    <w:unhideWhenUsed/>
+    <w:rsid w:val="00846B8F"/>
+    <w:rPr>
+      <w:color w:val="0000FF"/>
+      <w:u w:val="single"/>
+    </w:rPr>
+  </w:style>
 </w:styles>
 </file>
 
@@ -11639,7 +12077,7 @@
 </file>
 
 <file path=customXml/itemProps1.xml><?xml version="1.0" encoding="utf-8"?>
-<ds:datastoreItem xmlns:ds="http://schemas.openxmlformats.org/officeDocument/2006/customXml" ds:itemID="{286CF458-9C47-AB4F-9659-33906194D5E7}">
+<ds:datastoreItem xmlns:ds="http://schemas.openxmlformats.org/officeDocument/2006/customXml" ds:itemID="{D43D1198-8783-9640-8132-07906E76DC0E}">
   <ds:schemaRefs>
     <ds:schemaRef ds:uri="http://schemas.openxmlformats.org/officeDocument/2006/bibliography"/>
   </ds:schemaRefs>

</xml_diff>

<commit_message>
exception correction for resoruce with field not found
</commit_message>
<xml_diff>
--- a/Row Match Documentation.docx
+++ b/Row Match Documentation.docx
@@ -2516,7 +2516,31 @@
                 <w:szCs w:val="16"/>
                 <w14:ligatures w14:val="none"/>
               </w:rPr>
-              <w:t>": 0,</w:t>
+              <w:t xml:space="preserve">": </w:t>
+            </w:r>
+            <w:r>
+              <w:rPr>
+                <w:rFonts w:ascii="Times New Roman" w:eastAsia="Times New Roman" w:hAnsi="Times New Roman" w:cs="Times New Roman"/>
+                <w:color w:val="000000"/>
+                <w:spacing w:val="-6"/>
+                <w:kern w:val="0"/>
+                <w:sz w:val="16"/>
+                <w:szCs w:val="16"/>
+                <w14:ligatures w14:val="none"/>
+              </w:rPr>
+              <w:t>1</w:t>
+            </w:r>
+            <w:r>
+              <w:rPr>
+                <w:rFonts w:ascii="Times New Roman" w:eastAsia="Times New Roman" w:hAnsi="Times New Roman" w:cs="Times New Roman"/>
+                <w:color w:val="000000"/>
+                <w:spacing w:val="-6"/>
+                <w:kern w:val="0"/>
+                <w:sz w:val="16"/>
+                <w:szCs w:val="16"/>
+                <w14:ligatures w14:val="none"/>
+              </w:rPr>
+              <w:t>,</w:t>
             </w:r>
             <w:r>
               <w:rPr>
@@ -3562,7 +3586,31 @@
                 <w:szCs w:val="16"/>
                 <w14:ligatures w14:val="none"/>
               </w:rPr>
-              <w:t xml:space="preserve"> 'Fourteenth team'"</w:t>
+              <w:t xml:space="preserve"> </w:t>
+            </w:r>
+            <w:r>
+              <w:rPr>
+                <w:rFonts w:ascii="Times New Roman" w:eastAsia="Times New Roman" w:hAnsi="Times New Roman" w:cs="Times New Roman"/>
+                <w:color w:val="000000"/>
+                <w:spacing w:val="-6"/>
+                <w:kern w:val="0"/>
+                <w:sz w:val="16"/>
+                <w:szCs w:val="16"/>
+                <w14:ligatures w14:val="none"/>
+              </w:rPr>
+              <w:t>“T</w:t>
+            </w:r>
+            <w:r>
+              <w:rPr>
+                <w:rFonts w:ascii="Times New Roman" w:eastAsia="Times New Roman" w:hAnsi="Times New Roman" w:cs="Times New Roman"/>
+                <w:color w:val="000000"/>
+                <w:spacing w:val="-6"/>
+                <w:kern w:val="0"/>
+                <w:sz w:val="16"/>
+                <w:szCs w:val="16"/>
+                <w14:ligatures w14:val="none"/>
+              </w:rPr>
+              <w:t>eam'"</w:t>
             </w:r>
           </w:p>
           <w:p>
@@ -5918,7 +5966,31 @@
                 <w:szCs w:val="16"/>
                 <w14:ligatures w14:val="none"/>
               </w:rPr>
-              <w:t xml:space="preserve"> '0'"</w:t>
+              <w:t xml:space="preserve"> '</w:t>
+            </w:r>
+            <w:r>
+              <w:rPr>
+                <w:rFonts w:ascii="Times New Roman" w:eastAsia="Times New Roman" w:hAnsi="Times New Roman" w:cs="Times New Roman"/>
+                <w:color w:val="000000"/>
+                <w:spacing w:val="-6"/>
+                <w:kern w:val="0"/>
+                <w:sz w:val="16"/>
+                <w:szCs w:val="16"/>
+                <w14:ligatures w14:val="none"/>
+              </w:rPr>
+              <w:t>2</w:t>
+            </w:r>
+            <w:r>
+              <w:rPr>
+                <w:rFonts w:ascii="Times New Roman" w:eastAsia="Times New Roman" w:hAnsi="Times New Roman" w:cs="Times New Roman"/>
+                <w:color w:val="000000"/>
+                <w:spacing w:val="-6"/>
+                <w:kern w:val="0"/>
+                <w:sz w:val="16"/>
+                <w:szCs w:val="16"/>
+                <w14:ligatures w14:val="none"/>
+              </w:rPr>
+              <w:t>'"</w:t>
             </w:r>
             <w:r>
               <w:rPr>
@@ -6486,7 +6558,31 @@
                 <w:szCs w:val="16"/>
                 <w14:ligatures w14:val="none"/>
               </w:rPr>
-              <w:t xml:space="preserve"> '0'"</w:t>
+              <w:t xml:space="preserve"> '</w:t>
+            </w:r>
+            <w:r>
+              <w:rPr>
+                <w:rFonts w:ascii="Times New Roman" w:eastAsia="Times New Roman" w:hAnsi="Times New Roman" w:cs="Times New Roman"/>
+                <w:color w:val="000000"/>
+                <w:spacing w:val="-6"/>
+                <w:kern w:val="0"/>
+                <w:sz w:val="16"/>
+                <w:szCs w:val="16"/>
+                <w14:ligatures w14:val="none"/>
+              </w:rPr>
+              <w:t>1</w:t>
+            </w:r>
+            <w:r>
+              <w:rPr>
+                <w:rFonts w:ascii="Times New Roman" w:eastAsia="Times New Roman" w:hAnsi="Times New Roman" w:cs="Times New Roman"/>
+                <w:color w:val="000000"/>
+                <w:spacing w:val="-6"/>
+                <w:kern w:val="0"/>
+                <w:sz w:val="16"/>
+                <w:szCs w:val="16"/>
+                <w14:ligatures w14:val="none"/>
+              </w:rPr>
+              <w:t>'"</w:t>
             </w:r>
           </w:p>
           <w:p>
@@ -9610,6 +9706,28 @@
     </w:p>
     <w:p>
       <w:pPr>
+        <w:ind w:left="720" w:firstLine="360"/>
+        <w:rPr>
+          <w:rFonts w:ascii="Times New Roman" w:hAnsi="Times New Roman" w:cs="Times New Roman"/>
+        </w:rPr>
+      </w:pPr>
+      <w:r>
+        <w:rPr>
+          <w:rFonts w:ascii="Times New Roman" w:hAnsi="Times New Roman" w:cs="Times New Roman"/>
+        </w:rPr>
+        <w:t xml:space="preserve">In this project, dependency injection is used to avoid having hard-dependencies and obtain more modular, testable and extensible code. This way, in unit tests it is possible to mock the dependencies of a class instead of using the actual class which helps to achieve isolation. Moreover, dependency injection provides decoupling since if the code is wanted to be extended in the future with other implementations of some dependencies, dependency injection would allow the developers to use the new implementations without any changes in the injected class. </w:t>
+      </w:r>
+    </w:p>
+    <w:p>
+      <w:pPr>
+        <w:ind w:left="720" w:firstLine="360"/>
+        <w:rPr>
+          <w:rFonts w:ascii="Times New Roman" w:hAnsi="Times New Roman" w:cs="Times New Roman"/>
+        </w:rPr>
+      </w:pPr>
+    </w:p>
+    <w:p>
+      <w:pPr>
         <w:pStyle w:val="ListParagraph"/>
         <w:numPr>
           <w:ilvl w:val="1"/>
@@ -10021,12 +10139,26 @@
         </w:rPr>
         <w:t xml:space="preserve"> additional information or metadata to the relationship itself, such as the date the user joined the team, their role in the team, or any other relevant information.</w:t>
       </w:r>
-      <w:r>
-        <w:rPr>
-          <w:rFonts w:ascii="Times New Roman" w:hAnsi="Times New Roman" w:cs="Times New Roman"/>
-        </w:rPr>
-        <w:br/>
-      </w:r>
+    </w:p>
+    <w:p>
+      <w:pPr>
+        <w:rPr>
+          <w:rFonts w:ascii="Times New Roman" w:hAnsi="Times New Roman" w:cs="Times New Roman"/>
+        </w:rPr>
+      </w:pPr>
+      <w:r>
+        <w:rPr>
+          <w:rFonts w:ascii="Times New Roman" w:hAnsi="Times New Roman" w:cs="Times New Roman"/>
+        </w:rPr>
+        <w:br w:type="page"/>
+      </w:r>
+    </w:p>
+    <w:p>
+      <w:pPr>
+        <w:rPr>
+          <w:rFonts w:ascii="Times New Roman" w:hAnsi="Times New Roman" w:cs="Times New Roman"/>
+        </w:rPr>
+      </w:pPr>
     </w:p>
     <w:p>
       <w:pPr>
@@ -10039,6 +10171,106 @@
           <w:rFonts w:ascii="Times New Roman" w:hAnsi="Times New Roman" w:cs="Times New Roman"/>
         </w:rPr>
       </w:pPr>
+      <w:r>
+        <w:rPr>
+          <w:rFonts w:ascii="Times New Roman" w:hAnsi="Times New Roman" w:cs="Times New Roman"/>
+        </w:rPr>
+        <w:t xml:space="preserve"> </w:t>
+      </w:r>
+      <w:r>
+        <w:rPr>
+          <w:rFonts w:ascii="Times New Roman" w:hAnsi="Times New Roman" w:cs="Times New Roman"/>
+        </w:rPr>
+        <w:t>Controllers</w:t>
+      </w:r>
+      <w:r>
+        <w:rPr>
+          <w:rFonts w:ascii="Times New Roman" w:hAnsi="Times New Roman" w:cs="Times New Roman"/>
+        </w:rPr>
+        <w:br/>
+      </w:r>
+    </w:p>
+    <w:p>
+      <w:pPr>
+        <w:pStyle w:val="ListParagraph"/>
+        <w:numPr>
+          <w:ilvl w:val="2"/>
+          <w:numId w:val="6"/>
+        </w:numPr>
+        <w:rPr>
+          <w:rFonts w:ascii="Times New Roman" w:hAnsi="Times New Roman" w:cs="Times New Roman"/>
+        </w:rPr>
+      </w:pPr>
+      <w:r>
+        <w:rPr>
+          <w:rFonts w:ascii="Times New Roman" w:hAnsi="Times New Roman" w:cs="Times New Roman"/>
+        </w:rPr>
+        <w:t>User Controller</w:t>
+      </w:r>
+    </w:p>
+    <w:p>
+      <w:pPr>
+        <w:pStyle w:val="ListParagraph"/>
+        <w:ind w:left="1224"/>
+        <w:rPr>
+          <w:rFonts w:ascii="Times New Roman" w:hAnsi="Times New Roman" w:cs="Times New Roman"/>
+        </w:rPr>
+      </w:pPr>
+      <w:r>
+        <w:rPr>
+          <w:rFonts w:ascii="Times New Roman" w:hAnsi="Times New Roman" w:cs="Times New Roman"/>
+        </w:rPr>
+        <w:br/>
+        <w:t xml:space="preserve">The user controller class is responsible for handling the incoming HTTP requests and providing the appropriate responses to the client. The @RestController annotation is added to indicate to Spring that this class is a </w:t>
+      </w:r>
+      <w:proofErr w:type="gramStart"/>
+      <w:r>
+        <w:rPr>
+          <w:rFonts w:ascii="Times New Roman" w:hAnsi="Times New Roman" w:cs="Times New Roman"/>
+        </w:rPr>
+        <w:t>controller</w:t>
+      </w:r>
+      <w:proofErr w:type="gramEnd"/>
+      <w:r>
+        <w:rPr>
+          <w:rFonts w:ascii="Times New Roman" w:hAnsi="Times New Roman" w:cs="Times New Roman"/>
+        </w:rPr>
+        <w:t xml:space="preserve"> and it should return a response body in the HTTP response. The base </w:t>
+      </w:r>
+      <w:r>
+        <w:rPr>
+          <w:rFonts w:ascii="Times New Roman" w:hAnsi="Times New Roman" w:cs="Times New Roman"/>
+        </w:rPr>
+        <w:t>URL is set to localhost:8080/</w:t>
+      </w:r>
+      <w:proofErr w:type="spellStart"/>
+      <w:r>
+        <w:rPr>
+          <w:rFonts w:ascii="Times New Roman" w:hAnsi="Times New Roman" w:cs="Times New Roman"/>
+        </w:rPr>
+        <w:t>api</w:t>
+      </w:r>
+      <w:proofErr w:type="spellEnd"/>
+      <w:r>
+        <w:rPr>
+          <w:rFonts w:ascii="Times New Roman" w:hAnsi="Times New Roman" w:cs="Times New Roman"/>
+        </w:rPr>
+        <w:t xml:space="preserve">/v1/users for the endpoints under this class. The user controller depends on the user service which is injected using constructor injection. The controller includes two endpoints, one to </w:t>
+      </w:r>
+      <w:proofErr w:type="gramStart"/>
+      <w:r>
+        <w:rPr>
+          <w:rFonts w:ascii="Times New Roman" w:hAnsi="Times New Roman" w:cs="Times New Roman"/>
+        </w:rPr>
+        <w:t>create</w:t>
+      </w:r>
+      <w:proofErr w:type="gramEnd"/>
+      <w:r>
+        <w:rPr>
+          <w:rFonts w:ascii="Times New Roman" w:hAnsi="Times New Roman" w:cs="Times New Roman"/>
+        </w:rPr>
+        <w:t xml:space="preserve"> </w:t>
+      </w:r>
     </w:p>
     <w:p>
       <w:pPr>

</xml_diff>